<commit_message>
tweaked commands to omit extensions
</commit_message>
<xml_diff>
--- a/styles.docx
+++ b/styles.docx
@@ -100,6 +100,9 @@
     <w:p>
       <w:r>
         <w:t>Normal with a footnote</w:t>
+      </w:r>
+      <w:r>
+        <w:t xml:space="preserve"> </w:t>
       </w:r>
       <w:r>
         <w:rPr>
@@ -624,9 +627,13 @@
         <w:pStyle w:val="Appendix5"/>
       </w:pPr>
       <w:r>
-        <w:t>Appendix 5</w:t>
+        <w:t>Appendix</w:t>
+      </w:r>
+      <w:r>
+        <w:t xml:space="preserve"> 5</w:t>
       </w:r>
     </w:p>
+    <w:p/>
     <w:sectPr>
       <w:footerReference w:type="default" r:id="rId11"/>
       <w:type w:val="continuous"/>
@@ -1725,7 +1732,7 @@
   <w:abstractNum w:abstractNumId="17" w15:restartNumberingAfterBreak="0">
     <w:nsid w:val="26606A6E"/>
     <w:multiLevelType w:val="multilevel"/>
-    <w:tmpl w:val="0930E77A"/>
+    <w:tmpl w:val="ABC407D6"/>
     <w:lvl w:ilvl="0">
       <w:start w:val="1"/>
       <w:numFmt w:val="decimal"/>
@@ -1792,7 +1799,6 @@
     <w:lvl w:ilvl="4">
       <w:start w:val="1"/>
       <w:numFmt w:val="lowerRoman"/>
-      <w:lvlRestart w:val="3"/>
       <w:pStyle w:val="Appendix5"/>
       <w:lvlText w:val="%5."/>
       <w:lvlJc w:val="left"/>
@@ -2730,7 +2736,7 @@
   <w:abstractNum w:abstractNumId="26" w15:restartNumberingAfterBreak="0">
     <w:nsid w:val="493B2628"/>
     <w:multiLevelType w:val="multilevel"/>
-    <w:tmpl w:val="C45450F6"/>
+    <w:tmpl w:val="22BCE862"/>
     <w:lvl w:ilvl="0">
       <w:start w:val="1"/>
       <w:numFmt w:val="upperRoman"/>
@@ -2765,7 +2771,7 @@
       <w:lvlText w:val="Article %2."/>
       <w:lvlJc w:val="left"/>
       <w:pPr>
-        <w:ind w:left="6096" w:firstLine="0"/>
+        <w:ind w:left="0" w:firstLine="0"/>
       </w:pPr>
       <w:rPr>
         <w:rFonts w:hint="default"/>
@@ -2774,7 +2780,6 @@
     <w:lvl w:ilvl="2">
       <w:start w:val="1"/>
       <w:numFmt w:val="decimal"/>
-      <w:lvlRestart w:val="1"/>
       <w:pStyle w:val="Article2"/>
       <w:lvlText w:val="%2.%3"/>
       <w:lvlJc w:val="left"/>
@@ -2788,7 +2793,6 @@
     <w:lvl w:ilvl="3">
       <w:start w:val="1"/>
       <w:numFmt w:val="lowerLetter"/>
-      <w:lvlRestart w:val="2"/>
       <w:pStyle w:val="Article3"/>
       <w:lvlText w:val="%4)"/>
       <w:lvlJc w:val="left"/>
@@ -2802,7 +2806,6 @@
     <w:lvl w:ilvl="4">
       <w:start w:val="1"/>
       <w:numFmt w:val="lowerRoman"/>
-      <w:lvlRestart w:val="3"/>
       <w:pStyle w:val="Article4"/>
       <w:lvlText w:val="%5."/>
       <w:lvlJc w:val="left"/>
@@ -2995,6 +2998,7 @@
     <w:lvl w:ilvl="0" w:tplc="08090001">
       <w:start w:val="1"/>
       <w:numFmt w:val="bullet"/>
+      <w:pStyle w:val="List"/>
       <w:lvlText w:val=""/>
       <w:lvlJc w:val="left"/>
       <w:pPr>
@@ -5990,7 +5994,6 @@
         <w:numId w:val="10"/>
       </w:numPr>
       <w:spacing w:before="360"/>
-      <w:ind w:left="0"/>
       <w:jc w:val="left"/>
       <w:outlineLvl w:val="2"/>
     </w:pPr>
@@ -6365,7 +6368,14 @@
 </file>
 
 <file path=customXml/item1.xml><?xml version="1.0" encoding="utf-8"?>
-<b:Sources xmlns:b="http://schemas.openxmlformats.org/officeDocument/2006/bibliography" xmlns="http://schemas.openxmlformats.org/officeDocument/2006/bibliography" SelectedStyle="\APASixthEditionOfficeOnline.xsl" StyleName="APA" Version="6"/>
+<p:properties xmlns:p="http://schemas.microsoft.com/office/2006/metadata/properties" xmlns:xsi="http://www.w3.org/2001/XMLSchema-instance" xmlns:pc="http://schemas.microsoft.com/office/infopath/2007/PartnerControls">
+  <documentManagement>
+    <TaxCatchAll xmlns="585e1850-a672-4c59-9766-e6f9b47acd25" xsi:nil="true"/>
+    <lcf76f155ced4ddcb4097134ff3c332f xmlns="c94c4ac8-faf4-477a-b4e6-6adaeda6e30a">
+      <Terms xmlns="http://schemas.microsoft.com/office/infopath/2007/PartnerControls"/>
+    </lcf76f155ced4ddcb4097134ff3c332f>
+  </documentManagement>
+</p:properties>
 </file>
 
 <file path=customXml/item2.xml><?xml version="1.0" encoding="utf-8"?>
@@ -6564,14 +6574,7 @@
 </file>
 
 <file path=customXml/item3.xml><?xml version="1.0" encoding="utf-8"?>
-<p:properties xmlns:p="http://schemas.microsoft.com/office/2006/metadata/properties" xmlns:xsi="http://www.w3.org/2001/XMLSchema-instance" xmlns:pc="http://schemas.microsoft.com/office/infopath/2007/PartnerControls">
-  <documentManagement>
-    <TaxCatchAll xmlns="585e1850-a672-4c59-9766-e6f9b47acd25" xsi:nil="true"/>
-    <lcf76f155ced4ddcb4097134ff3c332f xmlns="c94c4ac8-faf4-477a-b4e6-6adaeda6e30a">
-      <Terms xmlns="http://schemas.microsoft.com/office/infopath/2007/PartnerControls"/>
-    </lcf76f155ced4ddcb4097134ff3c332f>
-  </documentManagement>
-</p:properties>
+<b:Sources xmlns:b="http://schemas.openxmlformats.org/officeDocument/2006/bibliography" xmlns="http://schemas.openxmlformats.org/officeDocument/2006/bibliography" SelectedStyle="\APASixthEditionOfficeOnline.xsl" StyleName="APA" Version="6"/>
 </file>
 
 <file path=customXml/item4.xml><?xml version="1.0" encoding="utf-8"?>
@@ -6584,9 +6587,12 @@
 </file>
 
 <file path=customXml/itemProps1.xml><?xml version="1.0" encoding="utf-8"?>
-<ds:datastoreItem xmlns:ds="http://schemas.openxmlformats.org/officeDocument/2006/customXml" ds:itemID="{668116DB-449A-4CE7-A420-71D80D1FD4D0}">
+<ds:datastoreItem xmlns:ds="http://schemas.openxmlformats.org/officeDocument/2006/customXml" ds:itemID="{D33B220A-E5F1-45CA-BD7E-6DCC0E9AEEE0}">
   <ds:schemaRefs>
-    <ds:schemaRef ds:uri="http://schemas.openxmlformats.org/officeDocument/2006/bibliography"/>
+    <ds:schemaRef ds:uri="http://schemas.microsoft.com/office/2006/metadata/properties"/>
+    <ds:schemaRef ds:uri="http://schemas.microsoft.com/office/infopath/2007/PartnerControls"/>
+    <ds:schemaRef ds:uri="585e1850-a672-4c59-9766-e6f9b47acd25"/>
+    <ds:schemaRef ds:uri="c94c4ac8-faf4-477a-b4e6-6adaeda6e30a"/>
   </ds:schemaRefs>
 </ds:datastoreItem>
 </file>
@@ -6611,12 +6617,9 @@
 </file>
 
 <file path=customXml/itemProps3.xml><?xml version="1.0" encoding="utf-8"?>
-<ds:datastoreItem xmlns:ds="http://schemas.openxmlformats.org/officeDocument/2006/customXml" ds:itemID="{D33B220A-E5F1-45CA-BD7E-6DCC0E9AEEE0}">
+<ds:datastoreItem xmlns:ds="http://schemas.openxmlformats.org/officeDocument/2006/customXml" ds:itemID="{668116DB-449A-4CE7-A420-71D80D1FD4D0}">
   <ds:schemaRefs>
-    <ds:schemaRef ds:uri="http://schemas.microsoft.com/office/2006/metadata/properties"/>
-    <ds:schemaRef ds:uri="http://schemas.microsoft.com/office/infopath/2007/PartnerControls"/>
-    <ds:schemaRef ds:uri="585e1850-a672-4c59-9766-e6f9b47acd25"/>
-    <ds:schemaRef ds:uri="c94c4ac8-faf4-477a-b4e6-6adaeda6e30a"/>
+    <ds:schemaRef ds:uri="http://schemas.openxmlformats.org/officeDocument/2006/bibliography"/>
   </ds:schemaRefs>
 </ds:datastoreItem>
 </file>

</xml_diff>